<commit_message>
Some gramma mistakes were fixed.
</commit_message>
<xml_diff>
--- a/docs/thesis.docx
+++ b/docs/thesis.docx
@@ -7117,49 +7117,38 @@
           <w:lang w:val="ru-RU"/>
         </w:rPr>
         <w:lastRenderedPageBreak/>
-        <w:t>Задача структурного синтеза оптической системы не имеет детерминированного алгоритма решения, так как под одни и те же техническим требованиям может подходить большое количество как похожих, так и абсолютно различных структурных схем. Поэтому специалист-оптик может полагаться только на свой опыт и знания в проектировании ОС в выборе оптимальной структурной схемы. И чем он опытнее, тем более оптимальная будет выбрана схема.</w:t>
-      </w:r>
-    </w:p>
-    <w:p>
-      <w:pPr>
-        <w:rPr>
-          <w:lang w:val="ru-RU"/>
-        </w:rPr>
-      </w:pPr>
-      <w:r>
-        <w:rPr>
-          <w:lang w:val="ru-RU"/>
-        </w:rPr>
-        <w:t>Теория Русинова и Лившиц, описывает огромный опыт и знания в проектировании ОС, который способствует его формализации и использовании в качестве основы дл</w:t>
-      </w:r>
-      <w:r>
-        <w:rPr>
-          <w:lang w:val="ru-RU"/>
-        </w:rPr>
-        <w:t>я разработки экспертной системы</w:t>
-      </w:r>
-      <w:r>
-        <w:rPr>
-          <w:lang w:val="ru-RU"/>
-        </w:rPr>
-        <w:t>,</w:t>
-      </w:r>
-      <w:r>
-        <w:rPr>
-          <w:lang w:val="ru-RU"/>
-        </w:rPr>
-        <w:t xml:space="preserve"> </w:t>
-      </w:r>
-      <w:r>
-        <w:rPr>
-          <w:lang w:val="ru-RU"/>
-        </w:rPr>
-        <w:t>автоматизирующей процесс выбора структурной схемы ОС.</w:t>
-      </w:r>
-    </w:p>
-    <w:p>
-      <w:pPr>
-        <w:pStyle w:val="Heading1"/>
+        <w:t>Задача структурного синтеза оптической системы не имеет детерминированного алгоритма решения, так как под одни и те же техническим требованиям может подходить большое количество как похожих, так и абсолютно различных структурных схем. Поэтому специалист-оптик может полагаться только на свой опыт и знания в проектировании ОС в выборе оптимальной структурной схе</w:t>
+      </w:r>
+      <w:r>
+        <w:rPr>
+          <w:lang w:val="ru-RU"/>
+        </w:rPr>
+        <w:t xml:space="preserve">мы. И чем он опытнее, тем </w:t>
+      </w:r>
+      <w:r>
+        <w:rPr>
+          <w:lang w:val="ru-RU"/>
+        </w:rPr>
+        <w:t>опт</w:t>
+      </w:r>
+      <w:r>
+        <w:rPr>
+          <w:lang w:val="ru-RU"/>
+        </w:rPr>
+        <w:t>имальнее</w:t>
+      </w:r>
+      <w:r>
+        <w:rPr>
+          <w:lang w:val="ru-RU"/>
+        </w:rPr>
+        <w:t xml:space="preserve"> будет выбрана схема.</w:t>
+      </w:r>
+    </w:p>
+    <w:p>
+      <w:pPr>
+        <w:rPr>
+          <w:lang w:val="ru-RU"/>
+        </w:rPr>
         <w:sectPr>
           <w:pgSz w:w="11907" w:h="16839" w:code="9"/>
           <w:pgMar w:top="1134" w:right="850" w:bottom="1134" w:left="1701" w:header="708" w:footer="708" w:gutter="0"/>
@@ -7167,6 +7156,36 @@
           <w:docGrid w:linePitch="360"/>
         </w:sectPr>
       </w:pPr>
+      <w:r>
+        <w:rPr>
+          <w:lang w:val="ru-RU"/>
+        </w:rPr>
+        <w:t>Теория Русинова и Лившиц, описывает огромный опыт и знания в проектировании ОС, который способствует его формализации и использовании в качестве основы дл</w:t>
+      </w:r>
+      <w:r>
+        <w:rPr>
+          <w:lang w:val="ru-RU"/>
+        </w:rPr>
+        <w:t>я разработки экспертной системы</w:t>
+      </w:r>
+      <w:r>
+        <w:rPr>
+          <w:lang w:val="ru-RU"/>
+        </w:rPr>
+        <w:t>,</w:t>
+      </w:r>
+      <w:r>
+        <w:rPr>
+          <w:lang w:val="ru-RU"/>
+        </w:rPr>
+        <w:t xml:space="preserve"> </w:t>
+      </w:r>
+      <w:r>
+        <w:rPr>
+          <w:lang w:val="ru-RU"/>
+        </w:rPr>
+        <w:t>автоматизирующей процесс выбора структурной схемы ОС.</w:t>
+      </w:r>
       <w:bookmarkStart w:id="2" w:name="_Toc323811237"/>
     </w:p>
     <w:p>
@@ -13486,8 +13505,8 @@
           <w:iCs w:val="0"/>
         </w:rPr>
       </w:pPr>
-      <w:bookmarkStart w:id="37" w:name="_Ref327290318"/>
-      <w:bookmarkStart w:id="38" w:name="_Ref327290322"/>
+      <w:bookmarkStart w:id="37" w:name="_Ref327290322"/>
+      <w:bookmarkStart w:id="38" w:name="_Ref327290318"/>
       <w:r>
         <w:rPr>
           <w:rStyle w:val="SubtleEmphasis"/>
@@ -13586,7 +13605,7 @@
         </w:rPr>
         <w:fldChar w:fldCharType="end"/>
       </w:r>
-      <w:bookmarkEnd w:id="38"/>
+      <w:bookmarkEnd w:id="37"/>
       <w:r>
         <w:rPr>
           <w:rStyle w:val="SubtleEmphasis"/>
@@ -13595,7 +13614,7 @@
         </w:rPr>
         <w:t>- Функциональный порядок расположения оптических элементов</w:t>
       </w:r>
-      <w:bookmarkEnd w:id="37"/>
+      <w:bookmarkEnd w:id="38"/>
     </w:p>
     <w:p>
       <w:pPr>
@@ -24364,6 +24383,9 @@
         <w:t>Правило</w:t>
       </w:r>
       <w:r>
+        <w:rPr>
+          <w:lang w:val="ru-RU"/>
+        </w:rPr>
         <w:t xml:space="preserve"> </w:t>
       </w:r>
       <w:r>
@@ -24373,6 +24395,9 @@
         <w:t>устанавливает</w:t>
       </w:r>
       <w:r>
+        <w:rPr>
+          <w:lang w:val="ru-RU"/>
+        </w:rPr>
         <w:t xml:space="preserve"> </w:t>
       </w:r>
       <w:r>
@@ -24675,6 +24700,9 @@
         <w:t>Это</w:t>
       </w:r>
       <w:r>
+        <w:rPr>
+          <w:lang w:val="ru-RU"/>
+        </w:rPr>
         <w:t xml:space="preserve"> </w:t>
       </w:r>
       <w:r>
@@ -24684,6 +24712,9 @@
         <w:t>правило</w:t>
       </w:r>
       <w:r>
+        <w:rPr>
+          <w:lang w:val="ru-RU"/>
+        </w:rPr>
         <w:t xml:space="preserve"> </w:t>
       </w:r>
       <w:r>
@@ -24693,6 +24724,9 @@
         <w:t>сработает</w:t>
       </w:r>
       <w:r>
+        <w:rPr>
+          <w:lang w:val="ru-RU"/>
+        </w:rPr>
         <w:t xml:space="preserve">, </w:t>
       </w:r>
       <w:r>
@@ -24702,6 +24736,9 @@
         <w:t>когда</w:t>
       </w:r>
       <w:r>
+        <w:rPr>
+          <w:lang w:val="ru-RU"/>
+        </w:rPr>
         <w:t xml:space="preserve"> </w:t>
       </w:r>
       <w:r>
@@ -24711,6 +24748,9 @@
         <w:t>в</w:t>
       </w:r>
       <w:r>
+        <w:rPr>
+          <w:lang w:val="ru-RU"/>
+        </w:rPr>
         <w:t xml:space="preserve"> </w:t>
       </w:r>
       <w:r>
@@ -24720,6 +24760,9 @@
         <w:t>рабочей</w:t>
       </w:r>
       <w:r>
+        <w:rPr>
+          <w:lang w:val="ru-RU"/>
+        </w:rPr>
         <w:t xml:space="preserve"> </w:t>
       </w:r>
       <w:r>
@@ -24729,6 +24772,9 @@
         <w:t>памяти</w:t>
       </w:r>
       <w:r>
+        <w:rPr>
+          <w:lang w:val="ru-RU"/>
+        </w:rPr>
         <w:t xml:space="preserve"> </w:t>
       </w:r>
       <w:r>
@@ -24738,6 +24784,9 @@
         <w:t>появится</w:t>
       </w:r>
       <w:r>
+        <w:rPr>
+          <w:lang w:val="ru-RU"/>
+        </w:rPr>
         <w:t xml:space="preserve"> </w:t>
       </w:r>
       <w:r>
@@ -24747,6 +24796,9 @@
         <w:t>объект</w:t>
       </w:r>
       <w:r>
+        <w:rPr>
+          <w:lang w:val="ru-RU"/>
+        </w:rPr>
         <w:t xml:space="preserve"> </w:t>
       </w:r>
       <w:r>
@@ -24756,12 +24808,18 @@
         <w:t>класса</w:t>
       </w:r>
       <w:r>
+        <w:rPr>
+          <w:lang w:val="ru-RU"/>
+        </w:rPr>
         <w:t xml:space="preserve"> </w:t>
       </w:r>
       <w:r>
         <w:t>Classification</w:t>
       </w:r>
       <w:r>
+        <w:rPr>
+          <w:lang w:val="ru-RU"/>
+        </w:rPr>
         <w:t xml:space="preserve"> </w:t>
       </w:r>
       <w:r>
@@ -24771,6 +24829,9 @@
         <w:t>со</w:t>
       </w:r>
       <w:r>
+        <w:rPr>
+          <w:lang w:val="ru-RU"/>
+        </w:rPr>
         <w:t xml:space="preserve"> </w:t>
       </w:r>
       <w:r>
@@ -24780,6 +24841,9 @@
         <w:t>значениеми</w:t>
       </w:r>
       <w:r>
+        <w:rPr>
+          <w:lang w:val="ru-RU"/>
+        </w:rPr>
         <w:t xml:space="preserve"> </w:t>
       </w:r>
       <w:r>
@@ -24789,12 +24853,18 @@
         <w:t>полей</w:t>
       </w:r>
       <w:r>
+        <w:rPr>
+          <w:lang w:val="ru-RU"/>
+        </w:rPr>
         <w:t xml:space="preserve"> </w:t>
       </w:r>
       <w:r>
         <w:t>d</w:t>
       </w:r>
       <w:r>
+        <w:rPr>
+          <w:lang w:val="ru-RU"/>
+        </w:rPr>
         <w:t xml:space="preserve"> </w:t>
       </w:r>
       <w:r>
@@ -24804,12 +24874,18 @@
         <w:t>и</w:t>
       </w:r>
       <w:r>
+        <w:rPr>
+          <w:lang w:val="ru-RU"/>
+        </w:rPr>
         <w:t xml:space="preserve"> </w:t>
       </w:r>
       <w:r>
         <w:t>s</w:t>
       </w:r>
       <w:r>
+        <w:rPr>
+          <w:lang w:val="ru-RU"/>
+        </w:rPr>
         <w:t xml:space="preserve"> </w:t>
       </w:r>
       <w:r>
@@ -24819,6 +24895,9 @@
         <w:t>равным</w:t>
       </w:r>
       <w:r>
+        <w:rPr>
+          <w:lang w:val="ru-RU"/>
+        </w:rPr>
         <w:t xml:space="preserve"> 0, </w:t>
       </w:r>
       <w:r>
@@ -24828,6 +24907,9 @@
         <w:t>а</w:t>
       </w:r>
       <w:r>
+        <w:rPr>
+          <w:lang w:val="ru-RU"/>
+        </w:rPr>
         <w:t xml:space="preserve"> </w:t>
       </w:r>
       <w:r>
@@ -24837,6 +24919,9 @@
         <w:t>в</w:t>
       </w:r>
       <w:r>
+        <w:rPr>
+          <w:lang w:val="ru-RU"/>
+        </w:rPr>
         <w:t xml:space="preserve"> </w:t>
       </w:r>
       <w:r>
@@ -24846,6 +24931,9 @@
         <w:t>результате</w:t>
       </w:r>
       <w:r>
+        <w:rPr>
+          <w:lang w:val="ru-RU"/>
+        </w:rPr>
         <w:t xml:space="preserve"> </w:t>
       </w:r>
       <w:r>
@@ -24855,6 +24943,9 @@
         <w:t>будет</w:t>
       </w:r>
       <w:r>
+        <w:rPr>
+          <w:lang w:val="ru-RU"/>
+        </w:rPr>
         <w:t xml:space="preserve"> </w:t>
       </w:r>
       <w:r>
@@ -24864,6 +24955,9 @@
         <w:t>вызван</w:t>
       </w:r>
       <w:r>
+        <w:rPr>
+          <w:lang w:val="ru-RU"/>
+        </w:rPr>
         <w:t xml:space="preserve"> </w:t>
       </w:r>
       <w:r>
@@ -24873,12 +24967,18 @@
         <w:t>метод</w:t>
       </w:r>
       <w:r>
+        <w:rPr>
+          <w:lang w:val="ru-RU"/>
+        </w:rPr>
         <w:t xml:space="preserve"> </w:t>
       </w:r>
       <w:r>
         <w:t>newElement</w:t>
       </w:r>
       <w:r>
+        <w:rPr>
+          <w:lang w:val="ru-RU"/>
+        </w:rPr>
         <w:t xml:space="preserve"> </w:t>
       </w:r>
       <w:r>
@@ -24888,12 +24988,18 @@
         <w:t>класса</w:t>
       </w:r>
       <w:r>
+        <w:rPr>
+          <w:lang w:val="ru-RU"/>
+        </w:rPr>
         <w:t xml:space="preserve"> </w:t>
       </w:r>
       <w:r>
         <w:t>ElementFactory</w:t>
       </w:r>
       <w:r>
+        <w:rPr>
+          <w:lang w:val="ru-RU"/>
+        </w:rPr>
         <w:t xml:space="preserve">, </w:t>
       </w:r>
       <w:r>
@@ -24903,6 +25009,9 @@
         <w:t>который</w:t>
       </w:r>
       <w:r>
+        <w:rPr>
+          <w:lang w:val="ru-RU"/>
+        </w:rPr>
         <w:t xml:space="preserve"> </w:t>
       </w:r>
       <w:r>
@@ -24912,6 +25021,9 @@
         <w:t>создаст</w:t>
       </w:r>
       <w:r>
+        <w:rPr>
+          <w:lang w:val="ru-RU"/>
+        </w:rPr>
         <w:t xml:space="preserve"> </w:t>
       </w:r>
       <w:r>
@@ -24921,6 +25033,9 @@
         <w:t>объекты</w:t>
       </w:r>
       <w:r>
+        <w:rPr>
+          <w:lang w:val="ru-RU"/>
+        </w:rPr>
         <w:t xml:space="preserve"> </w:t>
       </w:r>
       <w:r>
@@ -24930,12 +25045,18 @@
         <w:t>класса</w:t>
       </w:r>
       <w:r>
+        <w:rPr>
+          <w:lang w:val="ru-RU"/>
+        </w:rPr>
         <w:t xml:space="preserve"> </w:t>
       </w:r>
       <w:r>
         <w:t>Element</w:t>
       </w:r>
       <w:r>
+        <w:rPr>
+          <w:lang w:val="ru-RU"/>
+        </w:rPr>
         <w:t xml:space="preserve">. </w:t>
       </w:r>
       <w:r>
@@ -36111,7 +36232,7 @@
             <v:fill color2="black"/>
             <v:imagedata r:id="rId37" o:title=""/>
           </v:shape>
-          <o:OLEObject Type="Embed" ProgID="Equation.3" ShapeID="_x0000_i1025" DrawAspect="Content" ObjectID="_1401033287" r:id="rId38"/>
+          <o:OLEObject Type="Embed" ProgID="Equation.3" ShapeID="_x0000_i1025" DrawAspect="Content" ObjectID="_1401100215" r:id="rId38"/>
         </w:object>
       </w:r>
       <w:r>
@@ -36139,7 +36260,7 @@
             <v:fill color2="black"/>
             <v:imagedata r:id="rId39" o:title=""/>
           </v:shape>
-          <o:OLEObject Type="Embed" ProgID="Equation.3" ShapeID="_x0000_i1026" DrawAspect="Content" ObjectID="_1401033288" r:id="rId40"/>
+          <o:OLEObject Type="Embed" ProgID="Equation.3" ShapeID="_x0000_i1026" DrawAspect="Content" ObjectID="_1401100216" r:id="rId40"/>
         </w:object>
       </w:r>
       <w:r>
@@ -36176,7 +36297,7 @@
             <v:fill color2="black"/>
             <v:imagedata r:id="rId41" o:title=""/>
           </v:shape>
-          <o:OLEObject Type="Embed" ProgID="Equation.3" ShapeID="_x0000_i1027" DrawAspect="Content" ObjectID="_1401033289" r:id="rId42"/>
+          <o:OLEObject Type="Embed" ProgID="Equation.3" ShapeID="_x0000_i1027" DrawAspect="Content" ObjectID="_1401100217" r:id="rId42"/>
         </w:object>
       </w:r>
       <w:r>
@@ -36204,7 +36325,7 @@
             <v:fill color2="black"/>
             <v:imagedata r:id="rId43" o:title=""/>
           </v:shape>
-          <o:OLEObject Type="Embed" ProgID="Equation.3" ShapeID="_x0000_i1028" DrawAspect="Content" ObjectID="_1401033290" r:id="rId44"/>
+          <o:OLEObject Type="Embed" ProgID="Equation.3" ShapeID="_x0000_i1028" DrawAspect="Content" ObjectID="_1401100218" r:id="rId44"/>
         </w:object>
       </w:r>
       <w:r>
@@ -36232,7 +36353,7 @@
             <v:fill color2="black"/>
             <v:imagedata r:id="rId45" o:title=""/>
           </v:shape>
-          <o:OLEObject Type="Embed" ProgID="Equation.3" ShapeID="_x0000_i1029" DrawAspect="Content" ObjectID="_1401033291" r:id="rId46"/>
+          <o:OLEObject Type="Embed" ProgID="Equation.3" ShapeID="_x0000_i1029" DrawAspect="Content" ObjectID="_1401100219" r:id="rId46"/>
         </w:object>
       </w:r>
       <w:r>
@@ -36454,7 +36575,7 @@
             <v:fill color2="black"/>
             <v:imagedata r:id="rId48" o:title=""/>
           </v:shape>
-          <o:OLEObject Type="Embed" ProgID="Equation.3" ShapeID="_x0000_i1030" DrawAspect="Content" ObjectID="_1401033292" r:id="rId49"/>
+          <o:OLEObject Type="Embed" ProgID="Equation.3" ShapeID="_x0000_i1030" DrawAspect="Content" ObjectID="_1401100220" r:id="rId49"/>
         </w:object>
       </w:r>
       <w:r>
@@ -36476,7 +36597,7 @@
             <v:fill color2="black"/>
             <v:imagedata r:id="rId50" o:title=""/>
           </v:shape>
-          <o:OLEObject Type="Embed" ProgID="Equation.3" ShapeID="_x0000_i1031" DrawAspect="Content" ObjectID="_1401033293" r:id="rId51"/>
+          <o:OLEObject Type="Embed" ProgID="Equation.3" ShapeID="_x0000_i1031" DrawAspect="Content" ObjectID="_1401100221" r:id="rId51"/>
         </w:object>
       </w:r>
       <w:r>
@@ -36498,7 +36619,7 @@
             <v:fill color2="black"/>
             <v:imagedata r:id="rId52" o:title=""/>
           </v:shape>
-          <o:OLEObject Type="Embed" ProgID="Equation.3" ShapeID="_x0000_i1032" DrawAspect="Content" ObjectID="_1401033294" r:id="rId53"/>
+          <o:OLEObject Type="Embed" ProgID="Equation.3" ShapeID="_x0000_i1032" DrawAspect="Content" ObjectID="_1401100222" r:id="rId53"/>
         </w:object>
       </w:r>
       <w:r>
@@ -36520,7 +36641,7 @@
             <v:fill color2="black"/>
             <v:imagedata r:id="rId54" o:title=""/>
           </v:shape>
-          <o:OLEObject Type="Embed" ProgID="Equation.3" ShapeID="_x0000_i1033" DrawAspect="Content" ObjectID="_1401033295" r:id="rId55"/>
+          <o:OLEObject Type="Embed" ProgID="Equation.3" ShapeID="_x0000_i1033" DrawAspect="Content" ObjectID="_1401100223" r:id="rId55"/>
         </w:object>
       </w:r>
       <w:r>
@@ -36721,7 +36842,7 @@
             <v:fill color2="black"/>
             <v:imagedata r:id="rId56" o:title=""/>
           </v:shape>
-          <o:OLEObject Type="Embed" ProgID="Equation.3" ShapeID="_x0000_i1034" DrawAspect="Content" ObjectID="_1401033296" r:id="rId57"/>
+          <o:OLEObject Type="Embed" ProgID="Equation.3" ShapeID="_x0000_i1034" DrawAspect="Content" ObjectID="_1401100224" r:id="rId57"/>
         </w:object>
       </w:r>
     </w:p>
@@ -39947,16 +40068,8 @@
           <w:lang w:val="ru-RU"/>
         </w:rPr>
         <w:lastRenderedPageBreak/>
-        <w:t xml:space="preserve">система отклонения луча и блок модуляции луча. Одновременно на рабочем месте пользователя у видеомонитора регистрируется повышенный уровень статического электричества и ионизирующее (рентгеновское) излучение. </w:t>
-      </w:r>
-      <w:proofErr w:type="gramStart"/>
-      <w:r>
-        <w:rPr>
-          <w:lang w:val="ru-RU"/>
-        </w:rPr>
-        <w:t>Источниками вибрации на рабочем месте пользователя вычислительной техники, а также появления вредных веществ в воздухе рабочей зоны помещения с ПК может быть находящееся в помещении или здании технологическое оборудование;</w:t>
-      </w:r>
-      <w:proofErr w:type="gramEnd"/>
+        <w:t>система отклонения луча и блок модуляции луча. Одновременно на рабочем месте пользователя у видеомонитора регистрируется повышенный уровень статического электричества и ионизирующее (рентгеновское) излучение. Источниками вибрации на рабочем месте пользователя вычислительной техники, а также появления вредных веществ в воздухе рабочей зоны помещения с ПК может быть находящееся в помещении или здании технологическое оборудование;</w:t>
+      </w:r>
     </w:p>
     <w:p>
       <w:pPr>
@@ -50860,19 +50973,11 @@
           <w:lang w:val="ru-RU" w:eastAsia="ru-RU"/>
         </w:rPr>
       </w:pPr>
-      <w:proofErr w:type="gramStart"/>
       <w:r>
         <w:rPr>
           <w:lang w:val="ru-RU" w:eastAsia="ru-RU"/>
         </w:rPr>
-        <w:t>в</w:t>
-      </w:r>
-      <w:proofErr w:type="gramEnd"/>
-      <w:r>
-        <w:rPr>
-          <w:lang w:val="ru-RU" w:eastAsia="ru-RU"/>
-        </w:rPr>
-        <w:t xml:space="preserve"> качестве вспомогательного средства тушения пожара могут использоваться гидрант или устройства с гибкими шлангами.</w:t>
+        <w:t>в качестве вспомогательного средства тушения пожара могут использоваться гидрант или устройства с гибкими шлангами.</w:t>
       </w:r>
     </w:p>
     <w:p>
@@ -50886,80 +50991,73 @@
           <w:lang w:val="ru-RU" w:eastAsia="ru-RU"/>
         </w:rPr>
       </w:pPr>
+      <w:r>
+        <w:rPr>
+          <w:lang w:val="ru-RU" w:eastAsia="ru-RU"/>
+        </w:rPr>
+        <w:t>для непрерывного контроля машинного зала и зоны хранения носителей информации необходимо установить систему обнаружения пожаров, для этого можно использовать комбинированные</w:t>
+      </w:r>
+      <w:r>
+        <w:rPr>
+          <w:lang w:val="ru-RU" w:eastAsia="ru-RU"/>
+        </w:rPr>
+        <w:t xml:space="preserve"> </w:t>
+      </w:r>
+      <w:r>
+        <w:rPr>
+          <w:lang w:val="ru-RU" w:eastAsia="ru-RU"/>
+        </w:rPr>
+        <w:t>извещатели</w:t>
+      </w:r>
+      <w:r>
+        <w:rPr>
+          <w:lang w:eastAsia="ru-RU"/>
+        </w:rPr>
+        <w:t> </w:t>
+      </w:r>
+      <w:r>
+        <w:rPr>
+          <w:lang w:val="ru-RU" w:eastAsia="ru-RU"/>
+        </w:rPr>
+        <w:t>типа КИ-1 из расчета один</w:t>
+      </w:r>
+      <w:r>
+        <w:rPr>
+          <w:lang w:eastAsia="ru-RU"/>
+        </w:rPr>
+        <w:t> </w:t>
+      </w:r>
+      <w:r>
+        <w:rPr>
+          <w:lang w:val="ru-RU" w:eastAsia="ru-RU"/>
+        </w:rPr>
+        <w:t>извещатель</w:t>
+      </w:r>
+      <w:r>
+        <w:rPr>
+          <w:lang w:eastAsia="ru-RU"/>
+        </w:rPr>
+        <w:t> </w:t>
+      </w:r>
+      <w:r>
+        <w:rPr>
+          <w:lang w:val="ru-RU" w:eastAsia="ru-RU"/>
+        </w:rPr>
+        <w:t>на</w:t>
+      </w:r>
+      <w:r>
+        <w:rPr>
+          <w:lang w:eastAsia="ru-RU"/>
+        </w:rPr>
+        <w:t> </w:t>
+      </w:r>
+      <w:r>
+        <w:rPr>
+          <w:lang w:val="ru-RU" w:eastAsia="ru-RU"/>
+        </w:rPr>
+        <w:t>100 м</w:t>
+      </w:r>
       <w:proofErr w:type="gramStart"/>
-      <w:r>
-        <w:rPr>
-          <w:lang w:val="ru-RU" w:eastAsia="ru-RU"/>
-        </w:rPr>
-        <w:t>д</w:t>
-      </w:r>
-      <w:proofErr w:type="gramEnd"/>
-      <w:r>
-        <w:rPr>
-          <w:lang w:val="ru-RU" w:eastAsia="ru-RU"/>
-        </w:rPr>
-        <w:t>ля непрерывного контроля машинного зала и зоны хранения носителей информации необходимо установить систему обнаружения пожаров, для этого можно использовать комбинированные</w:t>
-      </w:r>
-      <w:r>
-        <w:rPr>
-          <w:lang w:val="ru-RU" w:eastAsia="ru-RU"/>
-        </w:rPr>
-        <w:t xml:space="preserve"> </w:t>
-      </w:r>
-      <w:r>
-        <w:rPr>
-          <w:lang w:val="ru-RU" w:eastAsia="ru-RU"/>
-        </w:rPr>
-        <w:t>извещатели</w:t>
-      </w:r>
-      <w:r>
-        <w:rPr>
-          <w:lang w:eastAsia="ru-RU"/>
-        </w:rPr>
-        <w:t> </w:t>
-      </w:r>
-      <w:r>
-        <w:rPr>
-          <w:lang w:val="ru-RU" w:eastAsia="ru-RU"/>
-        </w:rPr>
-        <w:t>типа КИ-1 из расчета один</w:t>
-      </w:r>
-      <w:r>
-        <w:rPr>
-          <w:lang w:eastAsia="ru-RU"/>
-        </w:rPr>
-        <w:t> </w:t>
-      </w:r>
-      <w:r>
-        <w:rPr>
-          <w:lang w:val="ru-RU" w:eastAsia="ru-RU"/>
-        </w:rPr>
-        <w:t>извещатель</w:t>
-      </w:r>
-      <w:r>
-        <w:rPr>
-          <w:lang w:eastAsia="ru-RU"/>
-        </w:rPr>
-        <w:t> </w:t>
-      </w:r>
-      <w:r>
-        <w:rPr>
-          <w:lang w:val="ru-RU" w:eastAsia="ru-RU"/>
-        </w:rPr>
-        <w:t>на</w:t>
-      </w:r>
-      <w:r>
-        <w:rPr>
-          <w:lang w:eastAsia="ru-RU"/>
-        </w:rPr>
-        <w:t> </w:t>
-      </w:r>
-      <w:r>
-        <w:rPr>
-          <w:lang w:val="ru-RU" w:eastAsia="ru-RU"/>
-        </w:rPr>
-        <w:t>100 м</w:t>
-      </w:r>
       <w:r>
         <w:rPr>
           <w:vertAlign w:val="superscript"/>
@@ -50967,6 +51065,7 @@
         </w:rPr>
         <w:t>2</w:t>
       </w:r>
+      <w:proofErr w:type="gramEnd"/>
       <w:r>
         <w:rPr>
           <w:vertAlign w:val="superscript"/>
@@ -51320,6 +51419,11 @@
       </w:r>
     </w:p>
     <w:p>
+      <w:pPr>
+        <w:rPr>
+          <w:lang w:val="ru-RU"/>
+        </w:rPr>
+      </w:pPr>
       <w:r>
         <w:rPr>
           <w:lang w:val="ru-RU"/>
@@ -51329,6 +51433,9 @@
     </w:p>
     <w:p>
       <w:pPr>
+        <w:rPr>
+          <w:lang w:val="ru-RU"/>
+        </w:rPr>
         <w:sectPr>
           <w:pgSz w:w="11907" w:h="16839" w:code="9"/>
           <w:pgMar w:top="1134" w:right="850" w:bottom="1134" w:left="1701" w:header="708" w:footer="708" w:gutter="0"/>
@@ -51702,7 +51809,7 @@
             <w:rPr>
               <w:noProof/>
             </w:rPr>
-            <w:t>44</w:t>
+            <w:t>5</w:t>
           </w:r>
         </w:fldSimple>
       </w:p>
@@ -57351,6 +57458,7 @@
   <w:style w:type="character" w:default="1" w:styleId="DefaultParagraphFont">
     <w:name w:val="Default Paragraph Font"/>
     <w:uiPriority w:val="1"/>
+    <w:semiHidden/>
     <w:unhideWhenUsed/>
   </w:style>
   <w:style w:type="table" w:default="1" w:styleId="TableNormal">
@@ -58649,7 +58757,7 @@
 </file>
 
 <file path=customXml/itemProps1.xml><?xml version="1.0" encoding="utf-8"?>
-<ds:datastoreItem xmlns:ds="http://schemas.openxmlformats.org/officeDocument/2006/customXml" ds:itemID="{606897CD-9D35-4493-B6F0-35CF1D0428F9}">
+<ds:datastoreItem xmlns:ds="http://schemas.openxmlformats.org/officeDocument/2006/customXml" ds:itemID="{353D3426-572E-4310-B0F0-E1608E25FC01}">
   <ds:schemaRefs>
     <ds:schemaRef ds:uri="http://schemas.openxmlformats.org/officeDocument/2006/bibliography"/>
   </ds:schemaRefs>

</xml_diff>